<commit_message>
Dependencies: Upgrade python-docx to 1.1.0
</commit_message>
<xml_diff>
--- a/tests/files/wl_file_area/file_types/docx.docx
+++ b/tests/files/wl_file_area/file_types/docx.docx
@@ -18,14 +18,6 @@
     </w:p>
     <w:p>
       <w:pPr>
-        <w:spacing w:after="0" w:line="360" w:lineRule="auto"/>
-        <w:rPr>
-          <w:rFonts w:ascii="Times New Roman" w:hAnsi="Times New Roman" w:cs="Times New Roman"/>
-        </w:rPr>
-      </w:pPr>
-    </w:p>
-    <w:p>
-      <w:pPr>
         <w:pStyle w:val="Heading1"/>
         <w:spacing w:before="0" w:line="360" w:lineRule="auto"/>
         <w:rPr>
@@ -116,7 +108,7 @@
         <w:rPr>
           <w:rFonts w:ascii="Times New Roman" w:hAnsi="Times New Roman" w:cs="Times New Roman"/>
         </w:rPr>
-        <w:t xml:space="preserve"> </w:t>
+        <w:t>This is the third sentence.</w:t>
       </w:r>
     </w:p>
     <w:p>
@@ -126,20 +118,6 @@
           <w:rFonts w:ascii="Times New Roman" w:hAnsi="Times New Roman" w:cs="Times New Roman"/>
         </w:rPr>
       </w:pPr>
-    </w:p>
-    <w:p>
-      <w:pPr>
-        <w:spacing w:after="0" w:line="360" w:lineRule="auto"/>
-        <w:rPr>
-          <w:rFonts w:ascii="Times New Roman" w:hAnsi="Times New Roman" w:cs="Times New Roman"/>
-        </w:rPr>
-      </w:pPr>
-      <w:r>
-        <w:rPr>
-          <w:rFonts w:ascii="Times New Roman" w:hAnsi="Times New Roman" w:cs="Times New Roman"/>
-        </w:rPr>
-        <w:t>This is the third sentence.</w:t>
-      </w:r>
     </w:p>
     <w:tbl>
       <w:tblPr>
@@ -162,67 +140,62 @@
           </w:tcPr>
           <w:p>
             <w:pPr>
-              <w:spacing w:line="360" w:lineRule="auto"/>
-              <w:jc w:val="center"/>
-              <w:rPr>
-                <w:rFonts w:ascii="Times New Roman" w:hAnsi="Times New Roman" w:cs="Times New Roman"/>
-              </w:rPr>
-            </w:pPr>
-          </w:p>
-        </w:tc>
-        <w:tc>
-          <w:tcPr>
-            <w:tcW w:w="1726" w:type="dxa"/>
-            <w:vAlign w:val="center"/>
-          </w:tcPr>
-          <w:p>
-            <w:pPr>
-              <w:spacing w:line="360" w:lineRule="auto"/>
-              <w:jc w:val="center"/>
-              <w:rPr>
-                <w:rFonts w:ascii="Times New Roman" w:hAnsi="Times New Roman" w:cs="Times New Roman"/>
-              </w:rPr>
-            </w:pPr>
-          </w:p>
-        </w:tc>
-        <w:tc>
-          <w:tcPr>
-            <w:tcW w:w="1726" w:type="dxa"/>
-            <w:vAlign w:val="center"/>
-          </w:tcPr>
-          <w:p>
-            <w:pPr>
-              <w:spacing w:line="360" w:lineRule="auto"/>
-              <w:jc w:val="center"/>
-              <w:rPr>
-                <w:rFonts w:ascii="Times New Roman" w:hAnsi="Times New Roman" w:cs="Times New Roman"/>
-              </w:rPr>
-            </w:pPr>
-          </w:p>
-        </w:tc>
-        <w:tc>
-          <w:tcPr>
-            <w:tcW w:w="1726" w:type="dxa"/>
-            <w:vAlign w:val="center"/>
-          </w:tcPr>
-          <w:p>
-            <w:pPr>
-              <w:spacing w:line="360" w:lineRule="auto"/>
-              <w:jc w:val="center"/>
-              <w:rPr>
-                <w:rFonts w:ascii="Times New Roman" w:hAnsi="Times New Roman" w:cs="Times New Roman"/>
-              </w:rPr>
-            </w:pPr>
-          </w:p>
-        </w:tc>
-        <w:tc>
-          <w:tcPr>
-            <w:tcW w:w="1726" w:type="dxa"/>
-            <w:vAlign w:val="center"/>
-          </w:tcPr>
-          <w:p>
-            <w:pPr>
-              <w:spacing w:line="360" w:lineRule="auto"/>
+              <w:jc w:val="center"/>
+              <w:rPr>
+                <w:rFonts w:ascii="Times New Roman" w:hAnsi="Times New Roman" w:cs="Times New Roman"/>
+              </w:rPr>
+            </w:pPr>
+          </w:p>
+        </w:tc>
+        <w:tc>
+          <w:tcPr>
+            <w:tcW w:w="1726" w:type="dxa"/>
+            <w:vAlign w:val="center"/>
+          </w:tcPr>
+          <w:p>
+            <w:pPr>
+              <w:jc w:val="center"/>
+              <w:rPr>
+                <w:rFonts w:ascii="Times New Roman" w:hAnsi="Times New Roman" w:cs="Times New Roman"/>
+              </w:rPr>
+            </w:pPr>
+          </w:p>
+        </w:tc>
+        <w:tc>
+          <w:tcPr>
+            <w:tcW w:w="1726" w:type="dxa"/>
+            <w:vAlign w:val="center"/>
+          </w:tcPr>
+          <w:p>
+            <w:pPr>
+              <w:jc w:val="center"/>
+              <w:rPr>
+                <w:rFonts w:ascii="Times New Roman" w:hAnsi="Times New Roman" w:cs="Times New Roman"/>
+              </w:rPr>
+            </w:pPr>
+          </w:p>
+        </w:tc>
+        <w:tc>
+          <w:tcPr>
+            <w:tcW w:w="1726" w:type="dxa"/>
+            <w:vAlign w:val="center"/>
+          </w:tcPr>
+          <w:p>
+            <w:pPr>
+              <w:jc w:val="center"/>
+              <w:rPr>
+                <w:rFonts w:ascii="Times New Roman" w:hAnsi="Times New Roman" w:cs="Times New Roman"/>
+              </w:rPr>
+            </w:pPr>
+          </w:p>
+        </w:tc>
+        <w:tc>
+          <w:tcPr>
+            <w:tcW w:w="1726" w:type="dxa"/>
+            <w:vAlign w:val="center"/>
+          </w:tcPr>
+          <w:p>
+            <w:pPr>
               <w:jc w:val="center"/>
               <w:rPr>
                 <w:rFonts w:ascii="Times New Roman" w:hAnsi="Times New Roman" w:cs="Times New Roman"/>
@@ -239,7 +212,6 @@
           </w:tcPr>
           <w:p>
             <w:pPr>
-              <w:spacing w:line="360" w:lineRule="auto"/>
               <w:jc w:val="center"/>
               <w:rPr>
                 <w:rFonts w:ascii="Times New Roman" w:hAnsi="Times New Roman" w:cs="Times New Roman"/>
@@ -255,7 +227,6 @@
           </w:tcPr>
           <w:p>
             <w:pPr>
-              <w:spacing w:line="360" w:lineRule="auto"/>
               <w:jc w:val="center"/>
               <w:rPr>
                 <w:rFonts w:ascii="Times New Roman" w:hAnsi="Times New Roman" w:cs="Times New Roman"/>
@@ -277,24 +248,17 @@
               <w:rPr>
                 <w:rFonts w:ascii="Times New Roman" w:hAnsi="Times New Roman" w:cs="Times New Roman"/>
               </w:rPr>
-              <w:t xml:space="preserve"> &amp; 2-</w:t>
+              <w:t>/3</w:t>
             </w:r>
-            <w:r>
-              <w:rPr>
-                <w:rFonts w:ascii="Times New Roman" w:hAnsi="Times New Roman" w:cs="Times New Roman"/>
-              </w:rPr>
-              <w:t>3</w:t>
-            </w:r>
-          </w:p>
-        </w:tc>
-        <w:tc>
-          <w:tcPr>
-            <w:tcW w:w="1726" w:type="dxa"/>
-            <w:vAlign w:val="center"/>
-          </w:tcPr>
-          <w:p>
-            <w:pPr>
-              <w:spacing w:line="360" w:lineRule="auto"/>
+          </w:p>
+        </w:tc>
+        <w:tc>
+          <w:tcPr>
+            <w:tcW w:w="1726" w:type="dxa"/>
+            <w:vAlign w:val="center"/>
+          </w:tcPr>
+          <w:p>
+            <w:pPr>
               <w:jc w:val="center"/>
               <w:rPr>
                 <w:rFonts w:ascii="Times New Roman" w:hAnsi="Times New Roman" w:cs="Times New Roman"/>
@@ -321,7 +285,6 @@
           </w:tcPr>
           <w:p>
             <w:pPr>
-              <w:spacing w:line="360" w:lineRule="auto"/>
               <w:jc w:val="center"/>
               <w:rPr>
                 <w:rFonts w:ascii="Times New Roman" w:hAnsi="Times New Roman" w:cs="Times New Roman"/>
@@ -338,7 +301,6 @@
           </w:tcPr>
           <w:p>
             <w:pPr>
-              <w:spacing w:line="360" w:lineRule="auto"/>
               <w:jc w:val="center"/>
               <w:rPr>
                 <w:rFonts w:ascii="Times New Roman" w:hAnsi="Times New Roman" w:cs="Times New Roman"/>
@@ -354,7 +316,44 @@
           </w:tcPr>
           <w:p>
             <w:pPr>
-              <w:spacing w:line="360" w:lineRule="auto"/>
+              <w:jc w:val="center"/>
+              <w:rPr>
+                <w:rFonts w:ascii="Times New Roman" w:hAnsi="Times New Roman" w:cs="Times New Roman"/>
+              </w:rPr>
+            </w:pPr>
+            <w:r>
+              <w:rPr>
+                <w:rFonts w:ascii="Times New Roman" w:hAnsi="Times New Roman" w:cs="Times New Roman"/>
+              </w:rPr>
+              <w:t>3</w:t>
+            </w:r>
+            <w:r>
+              <w:rPr>
+                <w:rFonts w:ascii="Times New Roman" w:hAnsi="Times New Roman" w:cs="Times New Roman"/>
+              </w:rPr>
+              <w:t>/4</w:t>
+            </w:r>
+            <w:r>
+              <w:rPr>
+                <w:rFonts w:ascii="Times New Roman" w:hAnsi="Times New Roman" w:cs="Times New Roman"/>
+              </w:rPr>
+              <w:t>-</w:t>
+            </w:r>
+            <w:r>
+              <w:rPr>
+                <w:rFonts w:ascii="Times New Roman" w:hAnsi="Times New Roman" w:cs="Times New Roman"/>
+              </w:rPr>
+              <w:t>2</w:t>
+            </w:r>
+          </w:p>
+        </w:tc>
+        <w:tc>
+          <w:tcPr>
+            <w:tcW w:w="1726" w:type="dxa"/>
+            <w:vAlign w:val="center"/>
+          </w:tcPr>
+          <w:p>
+            <w:pPr>
               <w:jc w:val="center"/>
               <w:rPr>
                 <w:rFonts w:ascii="Times New Roman" w:hAnsi="Times New Roman" w:cs="Times New Roman"/>
@@ -370,30 +369,17 @@
               <w:rPr>
                 <w:rFonts w:ascii="Times New Roman" w:hAnsi="Times New Roman" w:cs="Times New Roman"/>
               </w:rPr>
-              <w:t>2</w:t>
+              <w:t>3</w:t>
             </w:r>
-            <w:r>
-              <w:rPr>
-                <w:rFonts w:ascii="Times New Roman" w:hAnsi="Times New Roman" w:cs="Times New Roman"/>
-              </w:rPr>
-              <w:t xml:space="preserve"> &amp; 4-</w:t>
-            </w:r>
-            <w:r>
-              <w:rPr>
-                <w:rFonts w:ascii="Times New Roman" w:hAnsi="Times New Roman" w:cs="Times New Roman"/>
-              </w:rPr>
-              <w:t>2</w:t>
-            </w:r>
-          </w:p>
-        </w:tc>
-        <w:tc>
-          <w:tcPr>
-            <w:tcW w:w="1726" w:type="dxa"/>
-            <w:vAlign w:val="center"/>
-          </w:tcPr>
-          <w:p>
-            <w:pPr>
-              <w:spacing w:line="360" w:lineRule="auto"/>
+          </w:p>
+        </w:tc>
+        <w:tc>
+          <w:tcPr>
+            <w:tcW w:w="1726" w:type="dxa"/>
+            <w:vAlign w:val="center"/>
+          </w:tcPr>
+          <w:p>
+            <w:pPr>
               <w:jc w:val="center"/>
               <w:rPr>
                 <w:rFonts w:ascii="Times New Roman" w:hAnsi="Times New Roman" w:cs="Times New Roman"/>
@@ -409,33 +395,6 @@
               <w:rPr>
                 <w:rFonts w:ascii="Times New Roman" w:hAnsi="Times New Roman" w:cs="Times New Roman"/>
               </w:rPr>
-              <w:t>3</w:t>
-            </w:r>
-          </w:p>
-        </w:tc>
-        <w:tc>
-          <w:tcPr>
-            <w:tcW w:w="1726" w:type="dxa"/>
-            <w:vAlign w:val="center"/>
-          </w:tcPr>
-          <w:p>
-            <w:pPr>
-              <w:spacing w:line="360" w:lineRule="auto"/>
-              <w:jc w:val="center"/>
-              <w:rPr>
-                <w:rFonts w:ascii="Times New Roman" w:hAnsi="Times New Roman" w:cs="Times New Roman"/>
-              </w:rPr>
-            </w:pPr>
-            <w:r>
-              <w:rPr>
-                <w:rFonts w:ascii="Times New Roman" w:hAnsi="Times New Roman" w:cs="Times New Roman"/>
-              </w:rPr>
-              <w:t>3-</w:t>
-            </w:r>
-            <w:r>
-              <w:rPr>
-                <w:rFonts w:ascii="Times New Roman" w:hAnsi="Times New Roman" w:cs="Times New Roman"/>
-              </w:rPr>
               <w:t>4</w:t>
             </w:r>
           </w:p>
@@ -447,7 +406,6 @@
           </w:tcPr>
           <w:p>
             <w:pPr>
-              <w:spacing w:line="360" w:lineRule="auto"/>
               <w:jc w:val="center"/>
               <w:rPr>
                 <w:rFonts w:ascii="Times New Roman" w:hAnsi="Times New Roman" w:cs="Times New Roman"/>
@@ -464,7 +422,6 @@
           </w:tcPr>
           <w:p>
             <w:pPr>
-              <w:spacing w:line="360" w:lineRule="auto"/>
               <w:jc w:val="center"/>
               <w:rPr>
                 <w:rFonts w:ascii="Times New Roman" w:hAnsi="Times New Roman" w:cs="Times New Roman"/>
@@ -480,22 +437,20 @@
           </w:tcPr>
           <w:p>
             <w:pPr>
-              <w:spacing w:line="360" w:lineRule="auto"/>
-              <w:jc w:val="center"/>
-              <w:rPr>
-                <w:rFonts w:ascii="Times New Roman" w:hAnsi="Times New Roman" w:cs="Times New Roman"/>
-              </w:rPr>
-            </w:pPr>
-          </w:p>
-        </w:tc>
-        <w:tc>
-          <w:tcPr>
-            <w:tcW w:w="1726" w:type="dxa"/>
-            <w:vAlign w:val="center"/>
-          </w:tcPr>
-          <w:p>
-            <w:pPr>
-              <w:spacing w:line="360" w:lineRule="auto"/>
+              <w:jc w:val="center"/>
+              <w:rPr>
+                <w:rFonts w:ascii="Times New Roman" w:hAnsi="Times New Roman" w:cs="Times New Roman"/>
+              </w:rPr>
+            </w:pPr>
+          </w:p>
+        </w:tc>
+        <w:tc>
+          <w:tcPr>
+            <w:tcW w:w="1726" w:type="dxa"/>
+            <w:vAlign w:val="center"/>
+          </w:tcPr>
+          <w:p>
+            <w:pPr>
               <w:jc w:val="center"/>
               <w:rPr>
                 <w:rFonts w:ascii="Times New Roman" w:hAnsi="Times New Roman" w:cs="Times New Roman"/>
@@ -522,7 +477,6 @@
           </w:tcPr>
           <w:p>
             <w:pPr>
-              <w:spacing w:line="360" w:lineRule="auto"/>
               <w:jc w:val="center"/>
               <w:rPr>
                 <w:rFonts w:ascii="Times New Roman" w:hAnsi="Times New Roman" w:cs="Times New Roman"/>
@@ -533,119 +487,6 @@
                 <w:rFonts w:ascii="Times New Roman" w:hAnsi="Times New Roman" w:cs="Times New Roman"/>
               </w:rPr>
               <w:t>4-</w:t>
-            </w:r>
-            <w:r>
-              <w:rPr>
-                <w:rFonts w:ascii="Times New Roman" w:hAnsi="Times New Roman" w:cs="Times New Roman"/>
-              </w:rPr>
-              <w:t>4</w:t>
-            </w:r>
-          </w:p>
-        </w:tc>
-        <w:tc>
-          <w:tcPr>
-            <w:tcW w:w="1726" w:type="dxa"/>
-            <w:vAlign w:val="center"/>
-          </w:tcPr>
-          <w:p>
-            <w:pPr>
-              <w:spacing w:line="360" w:lineRule="auto"/>
-              <w:jc w:val="center"/>
-              <w:rPr>
-                <w:rFonts w:ascii="Times New Roman" w:hAnsi="Times New Roman" w:cs="Times New Roman"/>
-              </w:rPr>
-            </w:pPr>
-          </w:p>
-        </w:tc>
-      </w:tr>
-      <w:tr>
-        <w:tc>
-          <w:tcPr>
-            <w:tcW w:w="1726" w:type="dxa"/>
-            <w:vAlign w:val="center"/>
-          </w:tcPr>
-          <w:p>
-            <w:pPr>
-              <w:spacing w:line="360" w:lineRule="auto"/>
-              <w:jc w:val="center"/>
-              <w:rPr>
-                <w:rFonts w:ascii="Times New Roman" w:hAnsi="Times New Roman" w:cs="Times New Roman"/>
-              </w:rPr>
-            </w:pPr>
-          </w:p>
-        </w:tc>
-        <w:tc>
-          <w:tcPr>
-            <w:tcW w:w="1726" w:type="dxa"/>
-            <w:vAlign w:val="center"/>
-          </w:tcPr>
-          <w:p>
-            <w:pPr>
-              <w:spacing w:before="60" w:after="60"/>
-              <w:jc w:val="center"/>
-              <w:rPr>
-                <w:rFonts w:ascii="Times New Roman" w:hAnsi="Times New Roman" w:cs="Times New Roman"/>
-              </w:rPr>
-            </w:pPr>
-            <w:r>
-              <w:rPr>
-                <w:rFonts w:ascii="Times New Roman" w:hAnsi="Times New Roman" w:cs="Times New Roman"/>
-              </w:rPr>
-              <w:t>5-</w:t>
-            </w:r>
-            <w:r>
-              <w:rPr>
-                <w:rFonts w:ascii="Times New Roman" w:hAnsi="Times New Roman" w:cs="Times New Roman"/>
-              </w:rPr>
-              <w:t>2</w:t>
-            </w:r>
-          </w:p>
-        </w:tc>
-        <w:tc>
-          <w:tcPr>
-            <w:tcW w:w="1726" w:type="dxa"/>
-            <w:vAlign w:val="center"/>
-          </w:tcPr>
-          <w:p>
-            <w:pPr>
-              <w:spacing w:line="360" w:lineRule="auto"/>
-              <w:jc w:val="center"/>
-              <w:rPr>
-                <w:rFonts w:ascii="Times New Roman" w:hAnsi="Times New Roman" w:cs="Times New Roman"/>
-              </w:rPr>
-            </w:pPr>
-            <w:r>
-              <w:rPr>
-                <w:rFonts w:ascii="Times New Roman" w:hAnsi="Times New Roman" w:cs="Times New Roman"/>
-              </w:rPr>
-              <w:t>5-</w:t>
-            </w:r>
-            <w:r>
-              <w:rPr>
-                <w:rFonts w:ascii="Times New Roman" w:hAnsi="Times New Roman" w:cs="Times New Roman"/>
-              </w:rPr>
-              <w:t>3</w:t>
-            </w:r>
-          </w:p>
-        </w:tc>
-        <w:tc>
-          <w:tcPr>
-            <w:tcW w:w="1726" w:type="dxa"/>
-            <w:vAlign w:val="center"/>
-          </w:tcPr>
-          <w:p>
-            <w:pPr>
-              <w:spacing w:before="60" w:after="60"/>
-              <w:jc w:val="center"/>
-              <w:rPr>
-                <w:rFonts w:ascii="Times New Roman" w:hAnsi="Times New Roman" w:cs="Times New Roman"/>
-              </w:rPr>
-            </w:pPr>
-            <w:r>
-              <w:rPr>
-                <w:rFonts w:ascii="Times New Roman" w:hAnsi="Times New Roman" w:cs="Times New Roman"/>
-              </w:rPr>
-              <w:t>5-</w:t>
             </w:r>
             <w:r>
               <w:rPr>
@@ -667,23 +508,17 @@
             <w:tr>
               <w:tc>
                 <w:tcPr>
-                  <w:tcW w:w="750" w:type="dxa"/>
+                  <w:tcW w:w="1500" w:type="dxa"/>
+                  <w:gridSpan w:val="2"/>
                   <w:vAlign w:val="center"/>
                 </w:tcPr>
                 <w:p>
                   <w:pPr>
-                    <w:spacing w:line="360" w:lineRule="auto"/>
                     <w:jc w:val="center"/>
                     <w:rPr>
                       <w:rFonts w:ascii="Times New Roman" w:hAnsi="Times New Roman" w:cs="Times New Roman"/>
                     </w:rPr>
                   </w:pPr>
-                  <w:r>
-                    <w:rPr>
-                      <w:rFonts w:ascii="Times New Roman" w:hAnsi="Times New Roman" w:cs="Times New Roman"/>
-                    </w:rPr>
-                    <w:t>5-</w:t>
-                  </w:r>
                   <w:r>
                     <w:rPr>
                       <w:rFonts w:ascii="Times New Roman" w:hAnsi="Times New Roman" w:cs="Times New Roman"/>
@@ -694,7 +529,78 @@
                     <w:rPr>
                       <w:rFonts w:ascii="Times New Roman" w:hAnsi="Times New Roman" w:cs="Times New Roman"/>
                     </w:rPr>
-                    <w:t>-1</w:t>
+                    <w:t>-</w:t>
+                  </w:r>
+                  <w:r>
+                    <w:rPr>
+                      <w:rFonts w:ascii="Times New Roman" w:hAnsi="Times New Roman" w:cs="Times New Roman"/>
+                    </w:rPr>
+                    <w:t>4</w:t>
+                  </w:r>
+                  <w:r>
+                    <w:rPr>
+                      <w:rFonts w:ascii="Times New Roman" w:hAnsi="Times New Roman" w:cs="Times New Roman"/>
+                    </w:rPr>
+                    <w:t>-</w:t>
+                  </w:r>
+                  <w:r>
+                    <w:rPr>
+                      <w:rFonts w:ascii="Times New Roman" w:hAnsi="Times New Roman" w:cs="Times New Roman"/>
+                    </w:rPr>
+                    <w:t>1/2</w:t>
+                  </w:r>
+                </w:p>
+              </w:tc>
+            </w:tr>
+            <w:tr>
+              <w:tc>
+                <w:tcPr>
+                  <w:tcW w:w="750" w:type="dxa"/>
+                  <w:vMerge w:val="restart"/>
+                  <w:vAlign w:val="center"/>
+                </w:tcPr>
+                <w:p>
+                  <w:pPr>
+                    <w:jc w:val="center"/>
+                    <w:rPr>
+                      <w:rFonts w:ascii="Times New Roman" w:hAnsi="Times New Roman" w:cs="Times New Roman"/>
+                    </w:rPr>
+                  </w:pPr>
+                  <w:r>
+                    <w:rPr>
+                      <w:rFonts w:ascii="Times New Roman" w:hAnsi="Times New Roman" w:cs="Times New Roman"/>
+                    </w:rPr>
+                    <w:t>4</w:t>
+                  </w:r>
+                  <w:r>
+                    <w:rPr>
+                      <w:rFonts w:ascii="Times New Roman" w:hAnsi="Times New Roman" w:cs="Times New Roman"/>
+                    </w:rPr>
+                    <w:t>-</w:t>
+                  </w:r>
+                  <w:r>
+                    <w:rPr>
+                      <w:rFonts w:ascii="Times New Roman" w:hAnsi="Times New Roman" w:cs="Times New Roman"/>
+                    </w:rPr>
+                    <w:t>4</w:t>
+                  </w:r>
+                  <w:r>
+                    <w:rPr>
+                      <w:rFonts w:ascii="Times New Roman" w:hAnsi="Times New Roman" w:cs="Times New Roman"/>
+                    </w:rPr>
+                    <w:t>-</w:t>
+                  </w:r>
+                  <w:r>
+                    <w:rPr>
+                      <w:rFonts w:ascii="Times New Roman" w:hAnsi="Times New Roman" w:cs="Times New Roman"/>
+                    </w:rPr>
+                    <w:t>3</w:t>
+                  </w:r>
+                  <w:r>
+                    <w:rPr>
+                      <w:rFonts w:ascii="Times New Roman" w:hAnsi="Times New Roman" w:cs="Times New Roman"/>
+                    </w:rPr>
+                    <w:t>/5</w:t>
                   </w:r>
                 </w:p>
               </w:tc>
@@ -705,18 +611,11 @@
                 </w:tcPr>
                 <w:p>
                   <w:pPr>
-                    <w:spacing w:line="360" w:lineRule="auto"/>
                     <w:jc w:val="center"/>
                     <w:rPr>
                       <w:rFonts w:ascii="Times New Roman" w:hAnsi="Times New Roman" w:cs="Times New Roman"/>
                     </w:rPr>
                   </w:pPr>
-                  <w:r>
-                    <w:rPr>
-                      <w:rFonts w:ascii="Times New Roman" w:hAnsi="Times New Roman" w:cs="Times New Roman"/>
-                    </w:rPr>
-                    <w:t>5-</w:t>
-                  </w:r>
                   <w:r>
                     <w:rPr>
                       <w:rFonts w:ascii="Times New Roman" w:hAnsi="Times New Roman" w:cs="Times New Roman"/>
@@ -727,7 +626,19 @@
                     <w:rPr>
                       <w:rFonts w:ascii="Times New Roman" w:hAnsi="Times New Roman" w:cs="Times New Roman"/>
                     </w:rPr>
-                    <w:t>-2</w:t>
+                    <w:t>-</w:t>
+                  </w:r>
+                  <w:r>
+                    <w:rPr>
+                      <w:rFonts w:ascii="Times New Roman" w:hAnsi="Times New Roman" w:cs="Times New Roman"/>
+                    </w:rPr>
+                    <w:t>4</w:t>
+                  </w:r>
+                  <w:r>
+                    <w:rPr>
+                      <w:rFonts w:ascii="Times New Roman" w:hAnsi="Times New Roman" w:cs="Times New Roman"/>
+                    </w:rPr>
+                    <w:t>-4</w:t>
                   </w:r>
                 </w:p>
               </w:tc>
@@ -736,34 +647,16 @@
               <w:tc>
                 <w:tcPr>
                   <w:tcW w:w="750" w:type="dxa"/>
+                  <w:vMerge/>
                   <w:vAlign w:val="center"/>
                 </w:tcPr>
                 <w:p>
                   <w:pPr>
-                    <w:spacing w:line="360" w:lineRule="auto"/>
                     <w:jc w:val="center"/>
                     <w:rPr>
                       <w:rFonts w:ascii="Times New Roman" w:hAnsi="Times New Roman" w:cs="Times New Roman"/>
                     </w:rPr>
                   </w:pPr>
-                  <w:r>
-                    <w:rPr>
-                      <w:rFonts w:ascii="Times New Roman" w:hAnsi="Times New Roman" w:cs="Times New Roman"/>
-                    </w:rPr>
-                    <w:t>5-</w:t>
-                  </w:r>
-                  <w:r>
-                    <w:rPr>
-                      <w:rFonts w:ascii="Times New Roman" w:hAnsi="Times New Roman" w:cs="Times New Roman"/>
-                    </w:rPr>
-                    <w:t>4</w:t>
-                  </w:r>
-                  <w:r>
-                    <w:rPr>
-                      <w:rFonts w:ascii="Times New Roman" w:hAnsi="Times New Roman" w:cs="Times New Roman"/>
-                    </w:rPr>
-                    <w:t>-3</w:t>
-                  </w:r>
                 </w:p>
               </w:tc>
               <w:tc>
@@ -773,18 +666,11 @@
                 </w:tcPr>
                 <w:p>
                   <w:pPr>
-                    <w:spacing w:line="360" w:lineRule="auto"/>
                     <w:jc w:val="center"/>
                     <w:rPr>
                       <w:rFonts w:ascii="Times New Roman" w:hAnsi="Times New Roman" w:cs="Times New Roman"/>
                     </w:rPr>
                   </w:pPr>
-                  <w:r>
-                    <w:rPr>
-                      <w:rFonts w:ascii="Times New Roman" w:hAnsi="Times New Roman" w:cs="Times New Roman"/>
-                    </w:rPr>
-                    <w:t>5-</w:t>
-                  </w:r>
                   <w:r>
                     <w:rPr>
                       <w:rFonts w:ascii="Times New Roman" w:hAnsi="Times New Roman" w:cs="Times New Roman"/>
@@ -795,7 +681,7 @@
                     <w:rPr>
                       <w:rFonts w:ascii="Times New Roman" w:hAnsi="Times New Roman" w:cs="Times New Roman"/>
                     </w:rPr>
-                    <w:t>-4</w:t>
+                    <w:t>-4-6</w:t>
                   </w:r>
                 </w:p>
               </w:tc>
@@ -803,22 +689,20 @@
           </w:tbl>
           <w:p>
             <w:pPr>
-              <w:spacing w:line="360" w:lineRule="auto"/>
-              <w:jc w:val="center"/>
-              <w:rPr>
-                <w:rFonts w:ascii="Times New Roman" w:hAnsi="Times New Roman" w:cs="Times New Roman"/>
-              </w:rPr>
-            </w:pPr>
-          </w:p>
-        </w:tc>
-        <w:tc>
-          <w:tcPr>
-            <w:tcW w:w="1726" w:type="dxa"/>
-            <w:vAlign w:val="center"/>
-          </w:tcPr>
-          <w:p>
-            <w:pPr>
-              <w:spacing w:line="360" w:lineRule="auto"/>
+              <w:jc w:val="center"/>
+              <w:rPr>
+                <w:rFonts w:ascii="Times New Roman" w:hAnsi="Times New Roman" w:cs="Times New Roman"/>
+              </w:rPr>
+            </w:pPr>
+          </w:p>
+        </w:tc>
+        <w:tc>
+          <w:tcPr>
+            <w:tcW w:w="1726" w:type="dxa"/>
+            <w:vAlign w:val="center"/>
+          </w:tcPr>
+          <w:p>
+            <w:pPr>
               <w:jc w:val="center"/>
               <w:rPr>
                 <w:rFonts w:ascii="Times New Roman" w:hAnsi="Times New Roman" w:cs="Times New Roman"/>
@@ -835,67 +719,62 @@
           </w:tcPr>
           <w:p>
             <w:pPr>
-              <w:spacing w:line="360" w:lineRule="auto"/>
-              <w:jc w:val="center"/>
-              <w:rPr>
-                <w:rFonts w:ascii="Times New Roman" w:hAnsi="Times New Roman" w:cs="Times New Roman"/>
-              </w:rPr>
-            </w:pPr>
-          </w:p>
-        </w:tc>
-        <w:tc>
-          <w:tcPr>
-            <w:tcW w:w="1726" w:type="dxa"/>
-            <w:vAlign w:val="center"/>
-          </w:tcPr>
-          <w:p>
-            <w:pPr>
-              <w:spacing w:line="360" w:lineRule="auto"/>
-              <w:jc w:val="center"/>
-              <w:rPr>
-                <w:rFonts w:ascii="Times New Roman" w:hAnsi="Times New Roman" w:cs="Times New Roman"/>
-              </w:rPr>
-            </w:pPr>
-          </w:p>
-        </w:tc>
-        <w:tc>
-          <w:tcPr>
-            <w:tcW w:w="1726" w:type="dxa"/>
-            <w:vAlign w:val="center"/>
-          </w:tcPr>
-          <w:p>
-            <w:pPr>
-              <w:spacing w:line="360" w:lineRule="auto"/>
-              <w:jc w:val="center"/>
-              <w:rPr>
-                <w:rFonts w:ascii="Times New Roman" w:hAnsi="Times New Roman" w:cs="Times New Roman"/>
-              </w:rPr>
-            </w:pPr>
-          </w:p>
-        </w:tc>
-        <w:tc>
-          <w:tcPr>
-            <w:tcW w:w="1726" w:type="dxa"/>
-            <w:vAlign w:val="center"/>
-          </w:tcPr>
-          <w:p>
-            <w:pPr>
-              <w:spacing w:line="360" w:lineRule="auto"/>
-              <w:jc w:val="center"/>
-              <w:rPr>
-                <w:rFonts w:ascii="Times New Roman" w:hAnsi="Times New Roman" w:cs="Times New Roman"/>
-              </w:rPr>
-            </w:pPr>
-          </w:p>
-        </w:tc>
-        <w:tc>
-          <w:tcPr>
-            <w:tcW w:w="1726" w:type="dxa"/>
-            <w:vAlign w:val="center"/>
-          </w:tcPr>
-          <w:p>
-            <w:pPr>
-              <w:spacing w:line="360" w:lineRule="auto"/>
+              <w:jc w:val="center"/>
+              <w:rPr>
+                <w:rFonts w:ascii="Times New Roman" w:hAnsi="Times New Roman" w:cs="Times New Roman"/>
+              </w:rPr>
+            </w:pPr>
+          </w:p>
+        </w:tc>
+        <w:tc>
+          <w:tcPr>
+            <w:tcW w:w="1726" w:type="dxa"/>
+            <w:vAlign w:val="center"/>
+          </w:tcPr>
+          <w:p>
+            <w:pPr>
+              <w:jc w:val="center"/>
+              <w:rPr>
+                <w:rFonts w:ascii="Times New Roman" w:hAnsi="Times New Roman" w:cs="Times New Roman"/>
+              </w:rPr>
+            </w:pPr>
+          </w:p>
+        </w:tc>
+        <w:tc>
+          <w:tcPr>
+            <w:tcW w:w="1726" w:type="dxa"/>
+            <w:vAlign w:val="center"/>
+          </w:tcPr>
+          <w:p>
+            <w:pPr>
+              <w:jc w:val="center"/>
+              <w:rPr>
+                <w:rFonts w:ascii="Times New Roman" w:hAnsi="Times New Roman" w:cs="Times New Roman"/>
+              </w:rPr>
+            </w:pPr>
+          </w:p>
+        </w:tc>
+        <w:tc>
+          <w:tcPr>
+            <w:tcW w:w="1726" w:type="dxa"/>
+            <w:vAlign w:val="center"/>
+          </w:tcPr>
+          <w:p>
+            <w:pPr>
+              <w:jc w:val="center"/>
+              <w:rPr>
+                <w:rFonts w:ascii="Times New Roman" w:hAnsi="Times New Roman" w:cs="Times New Roman"/>
+              </w:rPr>
+            </w:pPr>
+          </w:p>
+        </w:tc>
+        <w:tc>
+          <w:tcPr>
+            <w:tcW w:w="1726" w:type="dxa"/>
+            <w:vAlign w:val="center"/>
+          </w:tcPr>
+          <w:p>
+            <w:pPr>
               <w:jc w:val="center"/>
               <w:rPr>
                 <w:rFonts w:ascii="Times New Roman" w:hAnsi="Times New Roman" w:cs="Times New Roman"/>
@@ -918,14 +797,6 @@
         </w:rPr>
         <w:t xml:space="preserve"> </w:t>
       </w:r>
-    </w:p>
-    <w:p>
-      <w:pPr>
-        <w:spacing w:after="0" w:line="360" w:lineRule="auto"/>
-        <w:rPr>
-          <w:rFonts w:ascii="Times New Roman" w:hAnsi="Times New Roman" w:cs="Times New Roman"/>
-        </w:rPr>
-      </w:pPr>
     </w:p>
     <w:p>
       <w:pPr>

</xml_diff>